<commit_message>
Limpeza nas classes e começo da refatoração, simplificação e melhoria da classe turnhandler
</commit_message>
<xml_diff>
--- a/Kokku Documentation.docx
+++ b/Kokku Documentation.docx
@@ -1,10 +1,10 @@
 
 <file path=word/document.xml><?xml version="1.0" encoding="utf-8"?>
-<w:document xmlns:wpc="http://schemas.microsoft.com/office/word/2010/wordprocessingCanvas" xmlns:cx="http://schemas.microsoft.com/office/drawing/2014/chartex" xmlns:cx1="http://schemas.microsoft.com/office/drawing/2015/9/8/chartex" xmlns:cx2="http://schemas.microsoft.com/office/drawing/2015/10/21/chartex" xmlns:cx3="http://schemas.microsoft.com/office/drawing/2016/5/9/chartex" xmlns:cx4="http://schemas.microsoft.com/office/drawing/2016/5/10/chartex" xmlns:cx5="http://schemas.microsoft.com/office/drawing/2016/5/11/chartex" xmlns:cx6="http://schemas.microsoft.com/office/drawing/2016/5/12/chartex" xmlns:cx7="http://schemas.microsoft.com/office/drawing/2016/5/13/chartex" xmlns:cx8="http://schemas.microsoft.com/office/drawing/2016/5/14/chartex" xmlns:mc="http://schemas.openxmlformats.org/markup-compatibility/2006" xmlns:aink="http://schemas.microsoft.com/office/drawing/2016/ink" xmlns:am3d="http://schemas.microsoft.com/office/drawing/2017/model3d" xmlns:o="urn:schemas-microsoft-com:office:office" xmlns:r="http://schemas.openxmlformats.org/officeDocument/2006/relationships" xmlns:m="http://schemas.openxmlformats.org/officeDocument/2006/math" xmlns:v="urn:schemas-microsoft-com:vml" xmlns:wp14="http://schemas.microsoft.com/office/word/2010/wordprocessingDrawing" xmlns:wp="http://schemas.openxmlformats.org/drawingml/2006/wordprocessingDrawing" xmlns:w10="urn:schemas-microsoft-com:office:word" xmlns:w="http://schemas.openxmlformats.org/wordprocessingml/2006/main" xmlns:w14="http://schemas.microsoft.com/office/word/2010/wordml" xmlns:w15="http://schemas.microsoft.com/office/word/2012/wordml" xmlns:w16cex="http://schemas.microsoft.com/office/word/2018/wordml/cex" xmlns:w16cid="http://schemas.microsoft.com/office/word/2016/wordml/cid" xmlns:w16="http://schemas.microsoft.com/office/word/2018/wordml" xmlns:w16sdtdh="http://schemas.microsoft.com/office/word/2020/wordml/sdtdatahash" xmlns:w16se="http://schemas.microsoft.com/office/word/2015/wordml/symex" xmlns:wpg="http://schemas.microsoft.com/office/word/2010/wordprocessingGroup" xmlns:wpi="http://schemas.microsoft.com/office/word/2010/wordprocessingInk" xmlns:wne="http://schemas.microsoft.com/office/word/2006/wordml" xmlns:wps="http://schemas.microsoft.com/office/word/2010/wordprocessingShape" mc:Ignorable="w14 w15 w16se w16cid w16 w16cex w16sdtdh wp14">
+<w:document xmlns:wpc="http://schemas.microsoft.com/office/word/2010/wordprocessingCanvas" xmlns:cx="http://schemas.microsoft.com/office/drawing/2014/chartex" xmlns:cx1="http://schemas.microsoft.com/office/drawing/2015/9/8/chartex" xmlns:cx2="http://schemas.microsoft.com/office/drawing/2015/10/21/chartex" xmlns:cx3="http://schemas.microsoft.com/office/drawing/2016/5/9/chartex" xmlns:cx4="http://schemas.microsoft.com/office/drawing/2016/5/10/chartex" xmlns:cx5="http://schemas.microsoft.com/office/drawing/2016/5/11/chartex" xmlns:cx6="http://schemas.microsoft.com/office/drawing/2016/5/12/chartex" xmlns:cx7="http://schemas.microsoft.com/office/drawing/2016/5/13/chartex" xmlns:cx8="http://schemas.microsoft.com/office/drawing/2016/5/14/chartex" xmlns:mc="http://schemas.openxmlformats.org/markup-compatibility/2006" xmlns:aink="http://schemas.microsoft.com/office/drawing/2016/ink" xmlns:am3d="http://schemas.microsoft.com/office/drawing/2017/model3d" xmlns:o="urn:schemas-microsoft-com:office:office" xmlns:oel="http://schemas.microsoft.com/office/2019/extlst" xmlns:r="http://schemas.openxmlformats.org/officeDocument/2006/relationships" xmlns:m="http://schemas.openxmlformats.org/officeDocument/2006/math" xmlns:v="urn:schemas-microsoft-com:vml" xmlns:wp14="http://schemas.microsoft.com/office/word/2010/wordprocessingDrawing" xmlns:wp="http://schemas.openxmlformats.org/drawingml/2006/wordprocessingDrawing" xmlns:w10="urn:schemas-microsoft-com:office:word" xmlns:w="http://schemas.openxmlformats.org/wordprocessingml/2006/main" xmlns:w14="http://schemas.microsoft.com/office/word/2010/wordml" xmlns:w15="http://schemas.microsoft.com/office/word/2012/wordml" xmlns:w16cex="http://schemas.microsoft.com/office/word/2018/wordml/cex" xmlns:w16cid="http://schemas.microsoft.com/office/word/2016/wordml/cid" xmlns:w16="http://schemas.microsoft.com/office/word/2018/wordml" xmlns:w16sdtdh="http://schemas.microsoft.com/office/word/2020/wordml/sdtdatahash" xmlns:w16se="http://schemas.microsoft.com/office/word/2015/wordml/symex" xmlns:wpg="http://schemas.microsoft.com/office/word/2010/wordprocessingGroup" xmlns:wpi="http://schemas.microsoft.com/office/word/2010/wordprocessingInk" xmlns:wne="http://schemas.microsoft.com/office/word/2006/wordml" xmlns:wps="http://schemas.microsoft.com/office/word/2010/wordprocessingShape" mc:Ignorable="w14 w15 w16se w16cid w16 w16cex w16sdtdh wp14">
   <w:body>
     <w:p>
       <w:pPr>
-        <w:pStyle w:val="PargrafodaLista"/>
+        <w:pStyle w:val="ListParagraph"/>
         <w:numPr>
           <w:ilvl w:val="0"/>
           <w:numId w:val="1"/>
@@ -19,7 +19,7 @@
     </w:p>
     <w:p>
       <w:pPr>
-        <w:pStyle w:val="PargrafodaLista"/>
+        <w:pStyle w:val="ListParagraph"/>
         <w:numPr>
           <w:ilvl w:val="1"/>
           <w:numId w:val="1"/>
@@ -81,7 +81,7 @@
     </w:p>
     <w:p>
       <w:pPr>
-        <w:pStyle w:val="PargrafodaLista"/>
+        <w:pStyle w:val="ListParagraph"/>
         <w:numPr>
           <w:ilvl w:val="0"/>
           <w:numId w:val="1"/>
@@ -93,7 +93,7 @@
     </w:p>
     <w:p>
       <w:pPr>
-        <w:pStyle w:val="PargrafodaLista"/>
+        <w:pStyle w:val="ListParagraph"/>
         <w:numPr>
           <w:ilvl w:val="1"/>
           <w:numId w:val="1"/>
@@ -105,27 +105,19 @@
     </w:p>
     <w:p>
       <w:pPr>
-        <w:pStyle w:val="PargrafodaLista"/>
+        <w:pStyle w:val="ListParagraph"/>
         <w:numPr>
           <w:ilvl w:val="1"/>
           <w:numId w:val="1"/>
         </w:numPr>
       </w:pPr>
       <w:r>
-        <w:t xml:space="preserve">Duplicated </w:t>
-      </w:r>
-      <w:proofErr w:type="spellStart"/>
-      <w:r>
-        <w:t>gridbox</w:t>
-      </w:r>
-      <w:proofErr w:type="spellEnd"/>
-      <w:r>
-        <w:t xml:space="preserve"> property fixed, removed one of them and fixed the missing Types class reference.</w:t>
-      </w:r>
-    </w:p>
-    <w:p>
-      <w:pPr>
-        <w:pStyle w:val="PargrafodaLista"/>
+        <w:t>Duplicated gridbox property fixed, removed one of them and fixed the missing Types class reference.</w:t>
+      </w:r>
+    </w:p>
+    <w:p>
+      <w:pPr>
+        <w:pStyle w:val="ListParagraph"/>
         <w:numPr>
           <w:ilvl w:val="1"/>
           <w:numId w:val="1"/>
@@ -137,7 +129,7 @@
     </w:p>
     <w:p>
       <w:pPr>
-        <w:pStyle w:val="PargrafodaLista"/>
+        <w:pStyle w:val="ListParagraph"/>
         <w:numPr>
           <w:ilvl w:val="1"/>
           <w:numId w:val="1"/>
@@ -150,7 +142,7 @@
     <w:p/>
     <w:p>
       <w:pPr>
-        <w:pStyle w:val="PargrafodaLista"/>
+        <w:pStyle w:val="ListParagraph"/>
         <w:numPr>
           <w:ilvl w:val="0"/>
           <w:numId w:val="1"/>
@@ -162,7 +154,7 @@
     </w:p>
     <w:p>
       <w:pPr>
-        <w:pStyle w:val="PargrafodaLista"/>
+        <w:pStyle w:val="ListParagraph"/>
         <w:numPr>
           <w:ilvl w:val="1"/>
           <w:numId w:val="1"/>
@@ -180,20 +172,12 @@
         </w:r>
       </w:hyperlink>
       <w:r>
-        <w:t xml:space="preserve"> to make the code refactor to camelCase and </w:t>
-      </w:r>
-      <w:proofErr w:type="spellStart"/>
-      <w:r>
-        <w:t>snake_case</w:t>
-      </w:r>
-      <w:proofErr w:type="spellEnd"/>
-      <w:r>
-        <w:t>.</w:t>
-      </w:r>
-    </w:p>
-    <w:p>
-      <w:pPr>
-        <w:pStyle w:val="PargrafodaLista"/>
+        <w:t xml:space="preserve"> to make the code refactor to camelCase and snake_case.</w:t>
+      </w:r>
+    </w:p>
+    <w:p>
+      <w:pPr>
+        <w:pStyle w:val="ListParagraph"/>
         <w:numPr>
           <w:ilvl w:val="1"/>
           <w:numId w:val="1"/>
@@ -245,7 +229,7 @@
     </w:p>
     <w:p>
       <w:pPr>
-        <w:pStyle w:val="PargrafodaLista"/>
+        <w:pStyle w:val="ListParagraph"/>
         <w:numPr>
           <w:ilvl w:val="1"/>
           <w:numId w:val="1"/>
@@ -257,30 +241,25 @@
     </w:p>
     <w:p>
       <w:pPr>
-        <w:pStyle w:val="PargrafodaLista"/>
+        <w:pStyle w:val="ListParagraph"/>
         <w:numPr>
           <w:ilvl w:val="1"/>
           <w:numId w:val="1"/>
         </w:numPr>
       </w:pPr>
-      <w:proofErr w:type="spellStart"/>
-      <w:r>
-        <w:t>BattfleField</w:t>
-      </w:r>
-      <w:proofErr w:type="spellEnd"/>
-      <w:r>
-        <w:t xml:space="preserve"> class was misspelled, the right name should be Battlefield.</w:t>
-      </w:r>
-    </w:p>
-    <w:p>
-      <w:pPr>
-        <w:pStyle w:val="PargrafodaLista"/>
+      <w:r>
+        <w:t>BattfleField class was misspelled, the right name should be Battlefield.</w:t>
+      </w:r>
+    </w:p>
+    <w:p>
+      <w:pPr>
+        <w:pStyle w:val="ListParagraph"/>
         <w:ind w:left="1440"/>
       </w:pPr>
     </w:p>
     <w:p>
       <w:pPr>
-        <w:pStyle w:val="PargrafodaLista"/>
+        <w:pStyle w:val="ListParagraph"/>
         <w:numPr>
           <w:ilvl w:val="0"/>
           <w:numId w:val="1"/>
@@ -295,7 +274,7 @@
     </w:p>
     <w:p>
       <w:pPr>
-        <w:pStyle w:val="PargrafodaLista"/>
+        <w:pStyle w:val="ListParagraph"/>
         <w:numPr>
           <w:ilvl w:val="0"/>
           <w:numId w:val="1"/>
@@ -311,37 +290,29 @@
     </w:p>
     <w:p>
       <w:pPr>
-        <w:pStyle w:val="PargrafodaLista"/>
-      </w:pPr>
-    </w:p>
-    <w:p>
-      <w:pPr>
-        <w:pStyle w:val="PargrafodaLista"/>
+        <w:pStyle w:val="ListParagraph"/>
+      </w:pPr>
+    </w:p>
+    <w:p>
+      <w:pPr>
+        <w:pStyle w:val="ListParagraph"/>
         <w:numPr>
           <w:ilvl w:val="0"/>
           <w:numId w:val="1"/>
         </w:numPr>
       </w:pPr>
       <w:r>
-        <w:t xml:space="preserve">The character function </w:t>
-      </w:r>
-      <w:proofErr w:type="spellStart"/>
-      <w:r>
-        <w:t>TakeDamage</w:t>
-      </w:r>
-      <w:proofErr w:type="spellEnd"/>
-      <w:r>
-        <w:t xml:space="preserve"> was receiving a variable that was not being used, I fixed the issue by using that variable as the value of damage the player will be inflicted.</w:t>
-      </w:r>
-    </w:p>
-    <w:p>
-      <w:pPr>
-        <w:pStyle w:val="PargrafodaLista"/>
-      </w:pPr>
-    </w:p>
-    <w:p>
-      <w:pPr>
-        <w:pStyle w:val="PargrafodaLista"/>
+        <w:t>The character function TakeDamage was receiving a variable that was not being used, I fixed the issue by using that variable as the value of damage the player will be inflicted.</w:t>
+      </w:r>
+    </w:p>
+    <w:p>
+      <w:pPr>
+        <w:pStyle w:val="ListParagraph"/>
+      </w:pPr>
+    </w:p>
+    <w:p>
+      <w:pPr>
+        <w:pStyle w:val="ListParagraph"/>
         <w:numPr>
           <w:ilvl w:val="0"/>
           <w:numId w:val="1"/>
@@ -353,12 +324,12 @@
     </w:p>
     <w:p>
       <w:pPr>
-        <w:pStyle w:val="PargrafodaLista"/>
-      </w:pPr>
-    </w:p>
-    <w:p>
-      <w:pPr>
-        <w:pStyle w:val="PargrafodaLista"/>
+        <w:pStyle w:val="ListParagraph"/>
+      </w:pPr>
+    </w:p>
+    <w:p>
+      <w:pPr>
+        <w:pStyle w:val="ListParagraph"/>
         <w:numPr>
           <w:ilvl w:val="0"/>
           <w:numId w:val="1"/>
@@ -448,7 +419,7 @@
     <w:p/>
     <w:p>
       <w:pPr>
-        <w:pStyle w:val="PargrafodaLista"/>
+        <w:pStyle w:val="ListParagraph"/>
         <w:numPr>
           <w:ilvl w:val="0"/>
           <w:numId w:val="1"/>
@@ -461,32 +432,24 @@
     </w:p>
     <w:p>
       <w:pPr>
-        <w:pStyle w:val="PargrafodaLista"/>
-      </w:pPr>
-    </w:p>
-    <w:p>
-      <w:pPr>
-        <w:pStyle w:val="PargrafodaLista"/>
+        <w:pStyle w:val="ListParagraph"/>
+      </w:pPr>
+    </w:p>
+    <w:p>
+      <w:pPr>
+        <w:pStyle w:val="ListParagraph"/>
         <w:numPr>
           <w:ilvl w:val="1"/>
           <w:numId w:val="1"/>
         </w:numPr>
       </w:pPr>
       <w:r>
-        <w:t xml:space="preserve">That is also valid for the Create Character and create enemy character, also both </w:t>
-      </w:r>
-      <w:proofErr w:type="spellStart"/>
-      <w:r>
-        <w:t>o</w:t>
-      </w:r>
-      <w:proofErr w:type="spellEnd"/>
-      <w:r>
-        <w:t xml:space="preserve"> them will be refactored in a create player function se we can re-use the same function every time.</w:t>
-      </w:r>
-    </w:p>
-    <w:p>
-      <w:pPr>
-        <w:pStyle w:val="PargrafodaLista"/>
+        <w:t>That is also valid for the Create Character and create enemy character, also both o them will be refactored in a create player function se we can re-use the same function every time.</w:t>
+      </w:r>
+    </w:p>
+    <w:p>
+      <w:pPr>
+        <w:pStyle w:val="ListParagraph"/>
         <w:numPr>
           <w:ilvl w:val="1"/>
           <w:numId w:val="1"/>
@@ -504,7 +467,7 @@
     </w:p>
     <w:p>
       <w:pPr>
-        <w:pStyle w:val="PargrafodaLista"/>
+        <w:pStyle w:val="ListParagraph"/>
         <w:numPr>
           <w:ilvl w:val="1"/>
           <w:numId w:val="1"/>
@@ -516,7 +479,7 @@
     </w:p>
     <w:p>
       <w:pPr>
-        <w:pStyle w:val="PargrafodaLista"/>
+        <w:pStyle w:val="ListParagraph"/>
         <w:numPr>
           <w:ilvl w:val="1"/>
           <w:numId w:val="1"/>
@@ -529,7 +492,7 @@
     <w:p/>
     <w:p>
       <w:pPr>
-        <w:pStyle w:val="PargrafodaLista"/>
+        <w:pStyle w:val="ListParagraph"/>
         <w:numPr>
           <w:ilvl w:val="0"/>
           <w:numId w:val="1"/>
@@ -562,12 +525,12 @@
     </w:p>
     <w:p>
       <w:pPr>
-        <w:pStyle w:val="PargrafodaLista"/>
-      </w:pPr>
-    </w:p>
-    <w:p>
-      <w:pPr>
-        <w:pStyle w:val="PargrafodaLista"/>
+        <w:pStyle w:val="ListParagraph"/>
+      </w:pPr>
+    </w:p>
+    <w:p>
+      <w:pPr>
+        <w:pStyle w:val="ListParagraph"/>
         <w:numPr>
           <w:ilvl w:val="0"/>
           <w:numId w:val="1"/>
@@ -579,12 +542,12 @@
     </w:p>
     <w:p>
       <w:pPr>
-        <w:pStyle w:val="PargrafodaLista"/>
-      </w:pPr>
-    </w:p>
-    <w:p>
-      <w:pPr>
-        <w:pStyle w:val="PargrafodaLista"/>
+        <w:pStyle w:val="ListParagraph"/>
+      </w:pPr>
+    </w:p>
+    <w:p>
+      <w:pPr>
+        <w:pStyle w:val="ListParagraph"/>
         <w:numPr>
           <w:ilvl w:val="0"/>
           <w:numId w:val="1"/>
@@ -597,15 +560,7 @@
         <w:t>were</w:t>
       </w:r>
       <w:r>
-        <w:t xml:space="preserve"> many functions that could be simplified and deleted, the allocate enemy character and allocate player character on battlefield were deleted and I created a </w:t>
-      </w:r>
-      <w:proofErr w:type="spellStart"/>
-      <w:r>
-        <w:t>AlocatePlayer</w:t>
-      </w:r>
-      <w:proofErr w:type="spellEnd"/>
-      <w:r>
-        <w:t xml:space="preserve">, this made the code </w:t>
+        <w:t xml:space="preserve"> many functions that could be simplified and deleted, the allocate enemy character and allocate player character on battlefield were deleted and I created a AlocatePlayer, this made the code </w:t>
       </w:r>
       <w:r>
         <w:t>cleaner,</w:t>
@@ -616,12 +571,12 @@
     </w:p>
     <w:p>
       <w:pPr>
-        <w:pStyle w:val="PargrafodaLista"/>
-      </w:pPr>
-    </w:p>
-    <w:p>
-      <w:pPr>
-        <w:pStyle w:val="PargrafodaLista"/>
+        <w:pStyle w:val="ListParagraph"/>
+      </w:pPr>
+    </w:p>
+    <w:p>
+      <w:pPr>
+        <w:pStyle w:val="ListParagraph"/>
         <w:numPr>
           <w:ilvl w:val="0"/>
           <w:numId w:val="1"/>
@@ -639,12 +594,12 @@
     </w:p>
     <w:p>
       <w:pPr>
-        <w:pStyle w:val="PargrafodaLista"/>
-      </w:pPr>
-    </w:p>
-    <w:p>
-      <w:pPr>
-        <w:pStyle w:val="PargrafodaLista"/>
+        <w:pStyle w:val="ListParagraph"/>
+      </w:pPr>
+    </w:p>
+    <w:p>
+      <w:pPr>
+        <w:pStyle w:val="ListParagraph"/>
         <w:numPr>
           <w:ilvl w:val="0"/>
           <w:numId w:val="1"/>
@@ -656,7 +611,24 @@
     </w:p>
     <w:p>
       <w:pPr>
-        <w:pStyle w:val="PargrafodaLista"/>
+        <w:pStyle w:val="ListParagraph"/>
+      </w:pPr>
+    </w:p>
+    <w:p>
+      <w:pPr>
+        <w:pStyle w:val="ListParagraph"/>
+        <w:numPr>
+          <w:ilvl w:val="0"/>
+          <w:numId w:val="1"/>
+        </w:numPr>
+      </w:pPr>
+      <w:r>
+        <w:t>One of the things that were not being used is pass by reference, this way we can greatly reduce the memory cost and it is easier to read and use than pointers</w:t>
+      </w:r>
+    </w:p>
+    <w:p>
+      <w:pPr>
+        <w:pStyle w:val="ListParagraph"/>
       </w:pPr>
     </w:p>
     <w:p>
@@ -669,7 +641,7 @@
     <w:p/>
     <w:p>
       <w:pPr>
-        <w:pStyle w:val="PargrafodaLista"/>
+        <w:pStyle w:val="ListParagraph"/>
       </w:pPr>
       <w:r>
         <w:t xml:space="preserve"> </w:t>
@@ -686,7 +658,7 @@
 </file>
 
 <file path=word/numbering.xml><?xml version="1.0" encoding="utf-8"?>
-<w:numbering xmlns:wpc="http://schemas.microsoft.com/office/word/2010/wordprocessingCanvas" xmlns:cx="http://schemas.microsoft.com/office/drawing/2014/chartex" xmlns:cx1="http://schemas.microsoft.com/office/drawing/2015/9/8/chartex" xmlns:cx2="http://schemas.microsoft.com/office/drawing/2015/10/21/chartex" xmlns:cx3="http://schemas.microsoft.com/office/drawing/2016/5/9/chartex" xmlns:cx4="http://schemas.microsoft.com/office/drawing/2016/5/10/chartex" xmlns:cx5="http://schemas.microsoft.com/office/drawing/2016/5/11/chartex" xmlns:cx6="http://schemas.microsoft.com/office/drawing/2016/5/12/chartex" xmlns:cx7="http://schemas.microsoft.com/office/drawing/2016/5/13/chartex" xmlns:cx8="http://schemas.microsoft.com/office/drawing/2016/5/14/chartex" xmlns:mc="http://schemas.openxmlformats.org/markup-compatibility/2006" xmlns:aink="http://schemas.microsoft.com/office/drawing/2016/ink" xmlns:am3d="http://schemas.microsoft.com/office/drawing/2017/model3d" xmlns:o="urn:schemas-microsoft-com:office:office" xmlns:r="http://schemas.openxmlformats.org/officeDocument/2006/relationships" xmlns:m="http://schemas.openxmlformats.org/officeDocument/2006/math" xmlns:v="urn:schemas-microsoft-com:vml" xmlns:wp14="http://schemas.microsoft.com/office/word/2010/wordprocessingDrawing" xmlns:wp="http://schemas.openxmlformats.org/drawingml/2006/wordprocessingDrawing" xmlns:w10="urn:schemas-microsoft-com:office:word" xmlns:w="http://schemas.openxmlformats.org/wordprocessingml/2006/main" xmlns:w14="http://schemas.microsoft.com/office/word/2010/wordml" xmlns:w15="http://schemas.microsoft.com/office/word/2012/wordml" xmlns:w16cex="http://schemas.microsoft.com/office/word/2018/wordml/cex" xmlns:w16cid="http://schemas.microsoft.com/office/word/2016/wordml/cid" xmlns:w16="http://schemas.microsoft.com/office/word/2018/wordml" xmlns:w16sdtdh="http://schemas.microsoft.com/office/word/2020/wordml/sdtdatahash" xmlns:w16se="http://schemas.microsoft.com/office/word/2015/wordml/symex" xmlns:wpg="http://schemas.microsoft.com/office/word/2010/wordprocessingGroup" xmlns:wpi="http://schemas.microsoft.com/office/word/2010/wordprocessingInk" xmlns:wne="http://schemas.microsoft.com/office/word/2006/wordml" xmlns:wps="http://schemas.microsoft.com/office/word/2010/wordprocessingShape" mc:Ignorable="w14 w15 w16se w16cid w16 w16cex w16sdtdh wp14">
+<w:numbering xmlns:wpc="http://schemas.microsoft.com/office/word/2010/wordprocessingCanvas" xmlns:cx="http://schemas.microsoft.com/office/drawing/2014/chartex" xmlns:cx1="http://schemas.microsoft.com/office/drawing/2015/9/8/chartex" xmlns:cx2="http://schemas.microsoft.com/office/drawing/2015/10/21/chartex" xmlns:cx3="http://schemas.microsoft.com/office/drawing/2016/5/9/chartex" xmlns:cx4="http://schemas.microsoft.com/office/drawing/2016/5/10/chartex" xmlns:cx5="http://schemas.microsoft.com/office/drawing/2016/5/11/chartex" xmlns:cx6="http://schemas.microsoft.com/office/drawing/2016/5/12/chartex" xmlns:cx7="http://schemas.microsoft.com/office/drawing/2016/5/13/chartex" xmlns:cx8="http://schemas.microsoft.com/office/drawing/2016/5/14/chartex" xmlns:mc="http://schemas.openxmlformats.org/markup-compatibility/2006" xmlns:aink="http://schemas.microsoft.com/office/drawing/2016/ink" xmlns:am3d="http://schemas.microsoft.com/office/drawing/2017/model3d" xmlns:o="urn:schemas-microsoft-com:office:office" xmlns:oel="http://schemas.microsoft.com/office/2019/extlst" xmlns:r="http://schemas.openxmlformats.org/officeDocument/2006/relationships" xmlns:m="http://schemas.openxmlformats.org/officeDocument/2006/math" xmlns:v="urn:schemas-microsoft-com:vml" xmlns:wp14="http://schemas.microsoft.com/office/word/2010/wordprocessingDrawing" xmlns:wp="http://schemas.openxmlformats.org/drawingml/2006/wordprocessingDrawing" xmlns:w10="urn:schemas-microsoft-com:office:word" xmlns:w="http://schemas.openxmlformats.org/wordprocessingml/2006/main" xmlns:w14="http://schemas.microsoft.com/office/word/2010/wordml" xmlns:w15="http://schemas.microsoft.com/office/word/2012/wordml" xmlns:w16cex="http://schemas.microsoft.com/office/word/2018/wordml/cex" xmlns:w16cid="http://schemas.microsoft.com/office/word/2016/wordml/cid" xmlns:w16="http://schemas.microsoft.com/office/word/2018/wordml" xmlns:w16sdtdh="http://schemas.microsoft.com/office/word/2020/wordml/sdtdatahash" xmlns:w16se="http://schemas.microsoft.com/office/word/2015/wordml/symex" xmlns:wpg="http://schemas.microsoft.com/office/word/2010/wordprocessingGroup" xmlns:wpi="http://schemas.microsoft.com/office/word/2010/wordprocessingInk" xmlns:wne="http://schemas.microsoft.com/office/word/2006/wordml" xmlns:wps="http://schemas.microsoft.com/office/word/2010/wordprocessingShape" mc:Ignorable="w14 w15 w16se w16cid w16 w16cex w16sdtdh wp14">
   <w:abstractNum w:abstractNumId="0" w15:restartNumberingAfterBreak="0">
     <w:nsid w:val="06674F65"/>
     <w:multiLevelType w:val="hybridMultilevel"/>
@@ -1267,13 +1239,13 @@
     <w:name w:val="Normal"/>
     <w:qFormat/>
   </w:style>
-  <w:style w:type="character" w:default="1" w:styleId="Fontepargpadro">
+  <w:style w:type="character" w:default="1" w:styleId="DefaultParagraphFont">
     <w:name w:val="Default Paragraph Font"/>
     <w:uiPriority w:val="1"/>
     <w:semiHidden/>
     <w:unhideWhenUsed/>
   </w:style>
-  <w:style w:type="table" w:default="1" w:styleId="Tabelanormal">
+  <w:style w:type="table" w:default="1" w:styleId="TableNormal">
     <w:name w:val="Normal Table"/>
     <w:uiPriority w:val="99"/>
     <w:semiHidden/>
@@ -1288,13 +1260,13 @@
       </w:tblCellMar>
     </w:tblPr>
   </w:style>
-  <w:style w:type="numbering" w:default="1" w:styleId="Semlista">
+  <w:style w:type="numbering" w:default="1" w:styleId="NoList">
     <w:name w:val="No List"/>
     <w:uiPriority w:val="99"/>
     <w:semiHidden/>
     <w:unhideWhenUsed/>
   </w:style>
-  <w:style w:type="paragraph" w:styleId="PargrafodaLista">
+  <w:style w:type="paragraph" w:styleId="ListParagraph">
     <w:name w:val="List Paragraph"/>
     <w:basedOn w:val="Normal"/>
     <w:uiPriority w:val="34"/>
@@ -1307,7 +1279,7 @@
   </w:style>
   <w:style w:type="character" w:styleId="Hyperlink">
     <w:name w:val="Hyperlink"/>
-    <w:basedOn w:val="Fontepargpadro"/>
+    <w:basedOn w:val="DefaultParagraphFont"/>
     <w:uiPriority w:val="99"/>
     <w:unhideWhenUsed/>
     <w:rsid w:val="001C02D0"/>
@@ -1316,9 +1288,9 @@
       <w:u w:val="single"/>
     </w:rPr>
   </w:style>
-  <w:style w:type="character" w:styleId="MenoPendente">
+  <w:style w:type="character" w:styleId="UnresolvedMention">
     <w:name w:val="Unresolved Mention"/>
-    <w:basedOn w:val="Fontepargpadro"/>
+    <w:basedOn w:val="DefaultParagraphFont"/>
     <w:uiPriority w:val="99"/>
     <w:semiHidden/>
     <w:unhideWhenUsed/>

</xml_diff>

<commit_message>
Added changes to the turnhandler so we conform with the challenge.
</commit_message>
<xml_diff>
--- a/Kokku Documentation.docx
+++ b/Kokku Documentation.docx
@@ -4,6 +4,15 @@
   <w:body>
     <w:p>
       <w:pPr>
+        <w:ind w:left="720" w:hanging="360"/>
+        <w:jc w:val="center"/>
+      </w:pPr>
+      <w:r>
+        <w:t>Code Correction – errors found</w:t>
+      </w:r>
+    </w:p>
+    <w:p>
+      <w:pPr>
         <w:pStyle w:val="ListParagraph"/>
         <w:numPr>
           <w:ilvl w:val="0"/>
@@ -20,63 +29,76 @@
     <w:p>
       <w:pPr>
         <w:pStyle w:val="ListParagraph"/>
+        <w:ind w:left="1440"/>
+      </w:pPr>
+    </w:p>
+    <w:p>
+      <w:pPr>
+        <w:pStyle w:val="ListParagraph"/>
+        <w:numPr>
+          <w:ilvl w:val="0"/>
+          <w:numId w:val="1"/>
+        </w:numPr>
+      </w:pPr>
+      <w:r>
+        <w:t>The Character class was missing some properties, so I added them manually.</w:t>
+      </w:r>
+    </w:p>
+    <w:p>
+      <w:pPr>
+        <w:pStyle w:val="ListParagraph"/>
         <w:numPr>
           <w:ilvl w:val="1"/>
           <w:numId w:val="1"/>
         </w:numPr>
       </w:pPr>
       <w:r>
-        <w:t>Error and fix shown below:</w:t>
-      </w:r>
-    </w:p>
-    <w:p>
-      <w:pPr>
-        <w:ind w:left="720"/>
-      </w:pPr>
-      <w:r>
-        <w:rPr>
-          <w:noProof/>
-        </w:rPr>
-        <w:drawing>
-          <wp:inline distT="0" distB="0" distL="0" distR="0" wp14:anchorId="538FC759" wp14:editId="4DDF873C">
-            <wp:extent cx="5115639" cy="390580"/>
-            <wp:effectExtent l="0" t="0" r="0" b="9525"/>
-            <wp:docPr id="1" name="Imagem 1"/>
-            <wp:cNvGraphicFramePr>
-              <a:graphicFrameLocks xmlns:a="http://schemas.openxmlformats.org/drawingml/2006/main" noChangeAspect="1"/>
-            </wp:cNvGraphicFramePr>
-            <a:graphic xmlns:a="http://schemas.openxmlformats.org/drawingml/2006/main">
-              <a:graphicData uri="http://schemas.openxmlformats.org/drawingml/2006/picture">
-                <pic:pic xmlns:pic="http://schemas.openxmlformats.org/drawingml/2006/picture">
-                  <pic:nvPicPr>
-                    <pic:cNvPr id="1" name=""/>
-                    <pic:cNvPicPr/>
-                  </pic:nvPicPr>
-                  <pic:blipFill>
-                    <a:blip r:embed="rId5"/>
-                    <a:stretch>
-                      <a:fillRect/>
-                    </a:stretch>
-                  </pic:blipFill>
-                  <pic:spPr>
-                    <a:xfrm>
-                      <a:off x="0" y="0"/>
-                      <a:ext cx="5115639" cy="390580"/>
-                    </a:xfrm>
-                    <a:prstGeom prst="rect">
-                      <a:avLst/>
-                    </a:prstGeom>
-                  </pic:spPr>
-                </pic:pic>
-              </a:graphicData>
-            </a:graphic>
-          </wp:inline>
-        </w:drawing>
-      </w:r>
-    </w:p>
-    <w:p>
-      <w:pPr>
-        <w:ind w:left="720"/>
+        <w:t>Name was missing.</w:t>
+      </w:r>
+    </w:p>
+    <w:p>
+      <w:pPr>
+        <w:pStyle w:val="ListParagraph"/>
+        <w:numPr>
+          <w:ilvl w:val="1"/>
+          <w:numId w:val="1"/>
+        </w:numPr>
+      </w:pPr>
+      <w:r>
+        <w:t>Duplicated gridbox property fixed, removed one of them and fixed the missing Types class reference.</w:t>
+      </w:r>
+    </w:p>
+    <w:p>
+      <w:pPr>
+        <w:pStyle w:val="ListParagraph"/>
+        <w:numPr>
+          <w:ilvl w:val="1"/>
+          <w:numId w:val="1"/>
+        </w:numPr>
+      </w:pPr>
+      <w:r>
+        <w:t>Removed duplicated reference to target Property.</w:t>
+      </w:r>
+    </w:p>
+    <w:p>
+      <w:pPr>
+        <w:pStyle w:val="ListParagraph"/>
+        <w:numPr>
+          <w:ilvl w:val="1"/>
+          <w:numId w:val="1"/>
+        </w:numPr>
+      </w:pPr>
+      <w:r>
+        <w:t>Cleaned unused #includes</w:t>
+      </w:r>
+    </w:p>
+    <w:p>
+      <w:pPr>
+        <w:pStyle w:val="ListParagraph"/>
+        <w:numPr>
+          <w:ilvl w:val="1"/>
+          <w:numId w:val="1"/>
+        </w:numPr>
       </w:pPr>
     </w:p>
     <w:p>
@@ -88,7 +110,7 @@
         </w:numPr>
       </w:pPr>
       <w:r>
-        <w:t>The Character class was missing some properties, so I added them manually.</w:t>
+        <w:t>Inconsistent code formatting, there was no standardization on case type, sometimes camelCase was used, other times Pascal case.</w:t>
       </w:r>
     </w:p>
     <w:p>
@@ -100,70 +122,9 @@
         </w:numPr>
       </w:pPr>
       <w:r>
-        <w:t>Name was missing.</w:t>
-      </w:r>
-    </w:p>
-    <w:p>
-      <w:pPr>
-        <w:pStyle w:val="ListParagraph"/>
-        <w:numPr>
-          <w:ilvl w:val="1"/>
-          <w:numId w:val="1"/>
-        </w:numPr>
-      </w:pPr>
-      <w:r>
-        <w:t>Duplicated gridbox property fixed, removed one of them and fixed the missing Types class reference.</w:t>
-      </w:r>
-    </w:p>
-    <w:p>
-      <w:pPr>
-        <w:pStyle w:val="ListParagraph"/>
-        <w:numPr>
-          <w:ilvl w:val="1"/>
-          <w:numId w:val="1"/>
-        </w:numPr>
-      </w:pPr>
-      <w:r>
-        <w:t>Removed duplicated reference to target Property.</w:t>
-      </w:r>
-    </w:p>
-    <w:p>
-      <w:pPr>
-        <w:pStyle w:val="ListParagraph"/>
-        <w:numPr>
-          <w:ilvl w:val="1"/>
-          <w:numId w:val="1"/>
-        </w:numPr>
-      </w:pPr>
-      <w:r>
-        <w:t>Cleaned unused #includes</w:t>
-      </w:r>
-    </w:p>
-    <w:p/>
-    <w:p>
-      <w:pPr>
-        <w:pStyle w:val="ListParagraph"/>
-        <w:numPr>
-          <w:ilvl w:val="0"/>
-          <w:numId w:val="1"/>
-        </w:numPr>
-      </w:pPr>
-      <w:r>
-        <w:t>Inconsistent code formatting, there was no standardization on case type, sometimes camelCase was used, other times Pascal case.</w:t>
-      </w:r>
-    </w:p>
-    <w:p>
-      <w:pPr>
-        <w:pStyle w:val="ListParagraph"/>
-        <w:numPr>
-          <w:ilvl w:val="1"/>
-          <w:numId w:val="1"/>
-        </w:numPr>
-      </w:pPr>
-      <w:r>
         <w:t xml:space="preserve">Referred to this </w:t>
       </w:r>
-      <w:hyperlink r:id="rId6" w:history="1">
+      <w:hyperlink r:id="rId5" w:history="1">
         <w:r>
           <w:rPr>
             <w:rStyle w:val="Hyperlink"/>
@@ -206,7 +167,7 @@
                     <pic:cNvPicPr/>
                   </pic:nvPicPr>
                   <pic:blipFill>
-                    <a:blip r:embed="rId7"/>
+                    <a:blip r:embed="rId6"/>
                     <a:stretch>
                       <a:fillRect/>
                     </a:stretch>
@@ -275,6 +236,11 @@
     <w:p>
       <w:pPr>
         <w:pStyle w:val="ListParagraph"/>
+      </w:pPr>
+    </w:p>
+    <w:p>
+      <w:pPr>
+        <w:pStyle w:val="ListParagraph"/>
         <w:numPr>
           <w:ilvl w:val="0"/>
           <w:numId w:val="1"/>
@@ -320,35 +286,6 @@
       </w:pPr>
       <w:r>
         <w:t>Repeated includes on the character class, I removed the repeated ones as there was no need for 2 includes of the same class.</w:t>
-      </w:r>
-    </w:p>
-    <w:p>
-      <w:pPr>
-        <w:pStyle w:val="ListParagraph"/>
-      </w:pPr>
-    </w:p>
-    <w:p>
-      <w:pPr>
-        <w:pStyle w:val="ListParagraph"/>
-        <w:numPr>
-          <w:ilvl w:val="0"/>
-          <w:numId w:val="1"/>
-        </w:numPr>
-      </w:pPr>
-      <w:r>
-        <w:t>Where applicable I modernized the code, on this case I modernized the destructor of the Character class.</w:t>
-      </w:r>
-      <w:r>
-        <w:rPr>
-          <w:noProof/>
-        </w:rPr>
-        <w:t xml:space="preserve"> </w:t>
-      </w:r>
-      <w:r>
-        <w:rPr>
-          <w:noProof/>
-        </w:rPr>
-        <w:t xml:space="preserve">           </w:t>
       </w:r>
       <w:r>
         <w:rPr>
@@ -368,54 +305,100 @@
         </w:rPr>
         <w:tab/>
       </w:r>
-      <w:r>
-        <w:rPr>
-          <w:noProof/>
-        </w:rPr>
-        <w:tab/>
-      </w:r>
-      <w:r>
-        <w:rPr>
-          <w:noProof/>
-        </w:rPr>
-        <w:drawing>
-          <wp:inline distT="0" distB="0" distL="0" distR="0" wp14:anchorId="0116E1A1" wp14:editId="65DA892C">
-            <wp:extent cx="3172268" cy="790685"/>
-            <wp:effectExtent l="0" t="0" r="9525" b="9525"/>
-            <wp:docPr id="3" name="Imagem 3"/>
-            <wp:cNvGraphicFramePr>
-              <a:graphicFrameLocks xmlns:a="http://schemas.openxmlformats.org/drawingml/2006/main" noChangeAspect="1"/>
-            </wp:cNvGraphicFramePr>
-            <a:graphic xmlns:a="http://schemas.openxmlformats.org/drawingml/2006/main">
-              <a:graphicData uri="http://schemas.openxmlformats.org/drawingml/2006/picture">
-                <pic:pic xmlns:pic="http://schemas.openxmlformats.org/drawingml/2006/picture">
-                  <pic:nvPicPr>
-                    <pic:cNvPr id="3" name="Imagem 3"/>
-                    <pic:cNvPicPr/>
-                  </pic:nvPicPr>
-                  <pic:blipFill>
-                    <a:blip r:embed="rId8"/>
-                    <a:stretch>
-                      <a:fillRect/>
-                    </a:stretch>
-                  </pic:blipFill>
-                  <pic:spPr>
-                    <a:xfrm>
-                      <a:off x="0" y="0"/>
-                      <a:ext cx="3172268" cy="790685"/>
-                    </a:xfrm>
-                    <a:prstGeom prst="rect">
-                      <a:avLst/>
-                    </a:prstGeom>
-                  </pic:spPr>
-                </pic:pic>
-              </a:graphicData>
-            </a:graphic>
-          </wp:inline>
-        </w:drawing>
-      </w:r>
-    </w:p>
-    <w:bookmarkEnd w:id="0"/>
+      <w:bookmarkEnd w:id="0"/>
+    </w:p>
+    <w:p>
+      <w:pPr>
+        <w:pStyle w:val="ListParagraph"/>
+      </w:pPr>
+    </w:p>
+    <w:p>
+      <w:pPr>
+        <w:pStyle w:val="ListParagraph"/>
+        <w:numPr>
+          <w:ilvl w:val="0"/>
+          <w:numId w:val="1"/>
+        </w:numPr>
+      </w:pPr>
+    </w:p>
+    <w:p>
+      <w:pPr>
+        <w:pStyle w:val="ListParagraph"/>
+        <w:numPr>
+          <w:ilvl w:val="0"/>
+          <w:numId w:val="1"/>
+        </w:numPr>
+      </w:pPr>
+      <w:r>
+        <w:t>Each class should have responsibilities only to itself, so there is no sense in the Battlefield class having a return random integer to other classes, this is a principle of clean code.</w:t>
+      </w:r>
+    </w:p>
+    <w:p>
+      <w:pPr>
+        <w:pStyle w:val="ListParagraph"/>
+      </w:pPr>
+    </w:p>
+    <w:p>
+      <w:pPr>
+        <w:pStyle w:val="ListParagraph"/>
+        <w:numPr>
+          <w:ilvl w:val="1"/>
+          <w:numId w:val="1"/>
+        </w:numPr>
+      </w:pPr>
+      <w:r>
+        <w:t>That is also valid for the Create Character and create enemy character, also both o</w:t>
+      </w:r>
+      <w:r>
+        <w:t>f</w:t>
+      </w:r>
+      <w:r>
+        <w:t xml:space="preserve"> them will be refactored in a create player function se we can re-use the same function every time.</w:t>
+      </w:r>
+    </w:p>
+    <w:p>
+      <w:pPr>
+        <w:pStyle w:val="ListParagraph"/>
+        <w:numPr>
+          <w:ilvl w:val="1"/>
+          <w:numId w:val="1"/>
+        </w:numPr>
+      </w:pPr>
+      <w:r>
+        <w:t xml:space="preserve">Created a turn handler so we can segregate responsibilities from each </w:t>
+      </w:r>
+      <w:r>
+        <w:t>class and</w:t>
+      </w:r>
+      <w:r>
+        <w:t xml:space="preserve"> organize better how the game will flow.</w:t>
+      </w:r>
+    </w:p>
+    <w:p>
+      <w:pPr>
+        <w:pStyle w:val="ListParagraph"/>
+        <w:numPr>
+          <w:ilvl w:val="1"/>
+          <w:numId w:val="1"/>
+        </w:numPr>
+      </w:pPr>
+      <w:r>
+        <w:t>Removed Drawn Battlefield from Grid class, as that should be a function of battlefield.</w:t>
+      </w:r>
+    </w:p>
+    <w:p>
+      <w:pPr>
+        <w:pStyle w:val="ListParagraph"/>
+        <w:numPr>
+          <w:ilvl w:val="1"/>
+          <w:numId w:val="1"/>
+        </w:numPr>
+      </w:pPr>
+      <w:r>
+        <w:lastRenderedPageBreak/>
+        <w:t>Removed turn handling from battlefield, so we can give that responsibility to a class that is designed to handle turns.</w:t>
+      </w:r>
+    </w:p>
     <w:p/>
     <w:p>
       <w:pPr>
@@ -426,211 +409,295 @@
         </w:numPr>
       </w:pPr>
       <w:r>
+        <w:t>Refactored how the player management work,</w:t>
+      </w:r>
+      <w:r>
+        <w:t xml:space="preserve"> so it is simpler and more efficient.</w:t>
+      </w:r>
+    </w:p>
+    <w:p>
+      <w:pPr>
+        <w:pStyle w:val="ListParagraph"/>
+      </w:pPr>
+    </w:p>
+    <w:p>
+      <w:pPr>
+        <w:pStyle w:val="ListParagraph"/>
+        <w:numPr>
+          <w:ilvl w:val="0"/>
+          <w:numId w:val="1"/>
+        </w:numPr>
+      </w:pPr>
+      <w:r>
+        <w:t xml:space="preserve">There </w:t>
+      </w:r>
+      <w:r>
+        <w:t>were</w:t>
+      </w:r>
+      <w:r>
+        <w:t xml:space="preserve"> many functions that could be simplified and deleted, the allocate enemy character and allocate player character on battlefield were deleted and I created a AlocatePlayer, this made the code </w:t>
+      </w:r>
+      <w:r>
+        <w:t>cleaner,</w:t>
+      </w:r>
+      <w:r>
+        <w:t xml:space="preserve"> and we didn’t repeat code unnecessarily. </w:t>
+      </w:r>
+    </w:p>
+    <w:p>
+      <w:pPr>
+        <w:pStyle w:val="ListParagraph"/>
+      </w:pPr>
+    </w:p>
+    <w:p>
+      <w:pPr>
+        <w:pStyle w:val="ListParagraph"/>
+        <w:numPr>
+          <w:ilvl w:val="0"/>
+          <w:numId w:val="1"/>
+        </w:numPr>
+      </w:pPr>
+      <w:r>
+        <w:t xml:space="preserve">In the character class, the switch used to define what was going to be the </w:t>
+      </w:r>
+      <w:r>
+        <w:t>char</w:t>
+      </w:r>
+      <w:r>
+        <w:t xml:space="preserve"> class was compering strings, that is not optimal because the switch case needs a number to work properly.</w:t>
+      </w:r>
+    </w:p>
+    <w:p>
+      <w:pPr>
+        <w:pStyle w:val="ListParagraph"/>
+      </w:pPr>
+    </w:p>
+    <w:p>
+      <w:pPr>
+        <w:pStyle w:val="ListParagraph"/>
+        <w:numPr>
+          <w:ilvl w:val="0"/>
+          <w:numId w:val="1"/>
+        </w:numPr>
+      </w:pPr>
+      <w:r>
+        <w:t>Updated some recursive functions to improve performance, recursive functions usually create a stack that while repetition loops don’t.</w:t>
+      </w:r>
+    </w:p>
+    <w:p>
+      <w:pPr>
+        <w:pStyle w:val="ListParagraph"/>
+      </w:pPr>
+    </w:p>
+    <w:p>
+      <w:pPr>
+        <w:pStyle w:val="ListParagraph"/>
+        <w:numPr>
+          <w:ilvl w:val="0"/>
+          <w:numId w:val="1"/>
+        </w:numPr>
+      </w:pPr>
+      <w:r>
+        <w:t>One of the things that were not being used is pass by reference, this way we can greatly reduce the memory cost and it is easier to read and use than pointers</w:t>
+      </w:r>
+    </w:p>
+    <w:p>
+      <w:pPr>
+        <w:pStyle w:val="ListParagraph"/>
+      </w:pPr>
+    </w:p>
+    <w:p>
+      <w:pPr>
+        <w:pStyle w:val="ListParagraph"/>
+        <w:numPr>
+          <w:ilvl w:val="0"/>
+          <w:numId w:val="1"/>
+        </w:numPr>
+      </w:pPr>
+      <w:r>
+        <w:t>Used references whenever possible, they help with reducing memory costs and make the application faster.</w:t>
+      </w:r>
+    </w:p>
+    <w:p>
+      <w:pPr>
+        <w:pStyle w:val="ListParagraph"/>
+      </w:pPr>
+    </w:p>
+    <w:p>
+      <w:pPr>
+        <w:pStyle w:val="ListParagraph"/>
+        <w:numPr>
+          <w:ilvl w:val="0"/>
+          <w:numId w:val="1"/>
+        </w:numPr>
+      </w:pPr>
+      <w:r>
+        <w:t xml:space="preserve">I tried to refactor all the classes utilizing SOLID and OOP, the main refactors on the code revolve around setting the responsibilities of each class to methods and properties that make sense in the context of the class. </w:t>
+      </w:r>
+    </w:p>
+    <w:p>
+      <w:pPr>
+        <w:pStyle w:val="ListParagraph"/>
+      </w:pPr>
+    </w:p>
+    <w:p>
+      <w:pPr>
+        <w:pStyle w:val="ListParagraph"/>
+      </w:pPr>
+    </w:p>
+    <w:p>
+      <w:pPr>
+        <w:pStyle w:val="ListParagraph"/>
+        <w:jc w:val="center"/>
+      </w:pPr>
+      <w:r>
+        <w:t>Code Review – Changes</w:t>
+      </w:r>
+    </w:p>
+    <w:p>
+      <w:pPr>
+        <w:pStyle w:val="ListParagraph"/>
+      </w:pPr>
+    </w:p>
+    <w:p>
+      <w:pPr>
+        <w:pStyle w:val="ListParagraph"/>
+      </w:pPr>
+      <w:r>
+        <w:t xml:space="preserve">I believe that I refactored the whole project, mainly because there where so many errors and malpractices that only fixing them would not be worth it, the code would continue to be wrong on the basic concepts of OOP and SOLID, even if it works after the </w:t>
+      </w:r>
+      <w:r>
+        <w:t>fixes,</w:t>
+      </w:r>
+      <w:r>
+        <w:t xml:space="preserve"> it would be a hard to maintain and understand code.</w:t>
+      </w:r>
+    </w:p>
+    <w:p>
+      <w:pPr>
+        <w:pStyle w:val="ListParagraph"/>
+      </w:pPr>
+    </w:p>
+    <w:p>
+      <w:pPr>
+        <w:pStyle w:val="ListParagraph"/>
+      </w:pPr>
+      <w:r>
+        <w:t>Documenting every change on the code proved to be chaotic and not intuitive, so I will explain everything on this document.</w:t>
+      </w:r>
+    </w:p>
+    <w:p>
+      <w:pPr>
+        <w:pStyle w:val="ListParagraph"/>
+      </w:pPr>
+    </w:p>
+    <w:p>
+      <w:pPr>
+        <w:pStyle w:val="ListParagraph"/>
+        <w:numPr>
+          <w:ilvl w:val="0"/>
+          <w:numId w:val="5"/>
+        </w:numPr>
+      </w:pPr>
+      <w:r>
+        <w:t>The Character class:</w:t>
+      </w:r>
+    </w:p>
+    <w:p>
+      <w:pPr>
+        <w:pStyle w:val="ListParagraph"/>
+        <w:numPr>
+          <w:ilvl w:val="1"/>
+          <w:numId w:val="5"/>
+        </w:numPr>
+      </w:pPr>
+      <w:r>
+        <w:t xml:space="preserve">Had a lot of commented out code, missing variables </w:t>
+      </w:r>
+      <w:r>
+        <w:t xml:space="preserve">and code that should no be there. </w:t>
+      </w:r>
+    </w:p>
+    <w:p>
+      <w:pPr>
+        <w:pStyle w:val="ListParagraph"/>
+        <w:numPr>
+          <w:ilvl w:val="1"/>
+          <w:numId w:val="5"/>
+        </w:numPr>
+      </w:pPr>
+      <w:r>
+        <w:t>I added all the variables requested by the challenge.</w:t>
+      </w:r>
+    </w:p>
+    <w:p>
+      <w:pPr>
+        <w:pStyle w:val="ListParagraph"/>
+        <w:numPr>
+          <w:ilvl w:val="1"/>
+          <w:numId w:val="5"/>
+        </w:numPr>
+      </w:pPr>
+      <w:r>
+        <w:t>I divided the move function, so we have a easier time making changes on movement.</w:t>
+      </w:r>
+    </w:p>
+    <w:p>
+      <w:pPr>
+        <w:pStyle w:val="ListParagraph"/>
+        <w:numPr>
+          <w:ilvl w:val="1"/>
+          <w:numId w:val="5"/>
+        </w:numPr>
+      </w:pPr>
+      <w:r>
         <w:lastRenderedPageBreak/>
-        <w:t>Each class should have responsibilities only to itself, so there is no sense in the Battlefield class having a return random integer to other classes, this is a principle of clean code.</w:t>
-      </w:r>
-    </w:p>
-    <w:p>
-      <w:pPr>
-        <w:pStyle w:val="ListParagraph"/>
-      </w:pPr>
+        <w:t>I added the enum to the character class as it is something related to this class.</w:t>
+      </w:r>
     </w:p>
     <w:p>
       <w:pPr>
         <w:pStyle w:val="ListParagraph"/>
         <w:numPr>
           <w:ilvl w:val="1"/>
-          <w:numId w:val="1"/>
-        </w:numPr>
-      </w:pPr>
-      <w:r>
-        <w:t>That is also valid for the Create Character and create enemy character, also both o them will be refactored in a create player function se we can re-use the same function every time.</w:t>
-      </w:r>
-    </w:p>
-    <w:p>
-      <w:pPr>
-        <w:pStyle w:val="ListParagraph"/>
-        <w:numPr>
-          <w:ilvl w:val="1"/>
-          <w:numId w:val="1"/>
-        </w:numPr>
-      </w:pPr>
-      <w:r>
-        <w:t xml:space="preserve">Created a turn handler so we can segregate responsibilities from each </w:t>
-      </w:r>
-      <w:r>
-        <w:t>class and</w:t>
-      </w:r>
-      <w:r>
-        <w:t xml:space="preserve"> organize better how the game will flow.</w:t>
-      </w:r>
-    </w:p>
-    <w:p>
-      <w:pPr>
-        <w:pStyle w:val="ListParagraph"/>
-        <w:numPr>
-          <w:ilvl w:val="1"/>
-          <w:numId w:val="1"/>
-        </w:numPr>
-      </w:pPr>
-      <w:r>
-        <w:t>Removed Drawn Battlefield from Grid class, as that should be a function of battlefield.</w:t>
-      </w:r>
-    </w:p>
-    <w:p>
-      <w:pPr>
-        <w:pStyle w:val="ListParagraph"/>
-        <w:numPr>
-          <w:ilvl w:val="1"/>
-          <w:numId w:val="1"/>
-        </w:numPr>
-      </w:pPr>
-      <w:r>
-        <w:t>Removed turn handling from battlefield, so we can give that responsibility to a class that is designed to handle turns.</w:t>
-      </w:r>
+          <w:numId w:val="5"/>
+        </w:numPr>
+      </w:pPr>
+      <w:r>
+        <w:t>I am also planning on implementing the strategy pattern to create each character, I want to use the Character class as an interface where we define the properties and methods that should be implemented by the child classes, in this case one for each character class. This way I could make each class really unique and interesting while making all interchangeable.</w:t>
+      </w:r>
+    </w:p>
+    <w:p>
+      <w:pPr>
+        <w:pStyle w:val="ListParagraph"/>
+      </w:pPr>
+    </w:p>
+    <w:p>
+      <w:pPr>
+        <w:pStyle w:val="ListParagraph"/>
+        <w:ind w:left="1440"/>
+      </w:pPr>
+    </w:p>
+    <w:p>
+      <w:pPr>
+        <w:pStyle w:val="ListParagraph"/>
+        <w:ind w:left="1440"/>
+      </w:pPr>
     </w:p>
     <w:p/>
-    <w:p>
-      <w:pPr>
-        <w:pStyle w:val="ListParagraph"/>
-        <w:numPr>
-          <w:ilvl w:val="0"/>
-          <w:numId w:val="1"/>
-        </w:numPr>
-      </w:pPr>
-      <w:r>
-        <w:t xml:space="preserve">Removed the </w:t>
-      </w:r>
-      <w:r>
-        <w:t>Shared Pointer</w:t>
-      </w:r>
-      <w:r>
-        <w:t xml:space="preserve"> from player class, it is</w:t>
-      </w:r>
-      <w:r>
-        <w:t xml:space="preserve"> an</w:t>
-      </w:r>
-      <w:r>
-        <w:t xml:space="preserve"> unnecessary use of this type o</w:t>
-      </w:r>
-      <w:r>
-        <w:t>f</w:t>
-      </w:r>
-      <w:r>
-        <w:t xml:space="preserve"> pointer, we don’t need to know how many references we have </w:t>
-      </w:r>
-      <w:r>
-        <w:t>to these pointers, and we don’t need to use memory for a control block.</w:t>
-      </w:r>
-    </w:p>
-    <w:p>
-      <w:pPr>
-        <w:pStyle w:val="ListParagraph"/>
-      </w:pPr>
-    </w:p>
-    <w:p>
-      <w:pPr>
-        <w:pStyle w:val="ListParagraph"/>
-        <w:numPr>
-          <w:ilvl w:val="0"/>
-          <w:numId w:val="1"/>
-        </w:numPr>
-      </w:pPr>
-      <w:r>
-        <w:t>Refactored how the player management work, so we can have multiple players in the future.</w:t>
-      </w:r>
-    </w:p>
-    <w:p>
-      <w:pPr>
-        <w:pStyle w:val="ListParagraph"/>
-      </w:pPr>
-    </w:p>
-    <w:p>
-      <w:pPr>
-        <w:pStyle w:val="ListParagraph"/>
-        <w:numPr>
-          <w:ilvl w:val="0"/>
-          <w:numId w:val="1"/>
-        </w:numPr>
-      </w:pPr>
-      <w:r>
-        <w:t xml:space="preserve">There </w:t>
-      </w:r>
-      <w:r>
-        <w:t>were</w:t>
-      </w:r>
-      <w:r>
-        <w:t xml:space="preserve"> many functions that could be simplified and deleted, the allocate enemy character and allocate player character on battlefield were deleted and I created a AlocatePlayer, this made the code </w:t>
-      </w:r>
-      <w:r>
-        <w:t>cleaner,</w:t>
-      </w:r>
-      <w:r>
-        <w:t xml:space="preserve"> and we didn’t repeat code unnecessarily. </w:t>
-      </w:r>
-    </w:p>
-    <w:p>
-      <w:pPr>
-        <w:pStyle w:val="ListParagraph"/>
-      </w:pPr>
-    </w:p>
-    <w:p>
-      <w:pPr>
-        <w:pStyle w:val="ListParagraph"/>
-        <w:numPr>
-          <w:ilvl w:val="0"/>
-          <w:numId w:val="1"/>
-        </w:numPr>
-      </w:pPr>
-      <w:r>
-        <w:t xml:space="preserve">In the character class, the switch used to define what was going to be the </w:t>
-      </w:r>
-      <w:r>
-        <w:t>char</w:t>
-      </w:r>
-      <w:r>
-        <w:t xml:space="preserve"> class was compering strings, that is not optimal because the switch case needs a number to work properly.</w:t>
-      </w:r>
-    </w:p>
-    <w:p>
-      <w:pPr>
-        <w:pStyle w:val="ListParagraph"/>
-      </w:pPr>
-    </w:p>
-    <w:p>
-      <w:pPr>
-        <w:pStyle w:val="ListParagraph"/>
-        <w:numPr>
-          <w:ilvl w:val="0"/>
-          <w:numId w:val="1"/>
-        </w:numPr>
-      </w:pPr>
-      <w:r>
-        <w:t>Updated some recursive functions to improve performance, recursive functions usually create a stack that while repetition loops don’t.</w:t>
-      </w:r>
-    </w:p>
-    <w:p>
-      <w:pPr>
-        <w:pStyle w:val="ListParagraph"/>
-      </w:pPr>
-    </w:p>
-    <w:p>
-      <w:pPr>
-        <w:pStyle w:val="ListParagraph"/>
-        <w:numPr>
-          <w:ilvl w:val="0"/>
-          <w:numId w:val="1"/>
-        </w:numPr>
-      </w:pPr>
-      <w:r>
-        <w:t>One of the things that were not being used is pass by reference, this way we can greatly reduce the memory cost and it is easier to read and use than pointers</w:t>
-      </w:r>
-    </w:p>
-    <w:p>
-      <w:pPr>
-        <w:pStyle w:val="ListParagraph"/>
-      </w:pPr>
-    </w:p>
+    <w:p/>
+    <w:p/>
+    <w:p>
+      <w:pPr>
+        <w:pStyle w:val="ListParagraph"/>
+      </w:pPr>
+    </w:p>
+    <w:p>
+      <w:pPr>
+        <w:pStyle w:val="ListParagraph"/>
+      </w:pPr>
+    </w:p>
+    <w:p/>
     <w:p>
       <w:pPr>
         <w:rPr>
@@ -746,6 +813,181 @@
     </w:lvl>
   </w:abstractNum>
   <w:abstractNum w:abstractNumId="1" w15:restartNumberingAfterBreak="0">
+    <w:nsid w:val="06CB5948"/>
+    <w:multiLevelType w:val="hybridMultilevel"/>
+    <w:tmpl w:val="C2D608FE"/>
+    <w:lvl w:ilvl="0" w:tplc="0409000F">
+      <w:start w:val="1"/>
+      <w:numFmt w:val="decimal"/>
+      <w:lvlText w:val="%1."/>
+      <w:lvlJc w:val="left"/>
+      <w:pPr>
+        <w:ind w:left="2160" w:hanging="360"/>
+      </w:pPr>
+    </w:lvl>
+    <w:lvl w:ilvl="1" w:tplc="04090019" w:tentative="1">
+      <w:start w:val="1"/>
+      <w:numFmt w:val="lowerLetter"/>
+      <w:lvlText w:val="%2."/>
+      <w:lvlJc w:val="left"/>
+      <w:pPr>
+        <w:ind w:left="2880" w:hanging="360"/>
+      </w:pPr>
+    </w:lvl>
+    <w:lvl w:ilvl="2" w:tplc="0409001B" w:tentative="1">
+      <w:start w:val="1"/>
+      <w:numFmt w:val="lowerRoman"/>
+      <w:lvlText w:val="%3."/>
+      <w:lvlJc w:val="right"/>
+      <w:pPr>
+        <w:ind w:left="3600" w:hanging="180"/>
+      </w:pPr>
+    </w:lvl>
+    <w:lvl w:ilvl="3" w:tplc="0409000F" w:tentative="1">
+      <w:start w:val="1"/>
+      <w:numFmt w:val="decimal"/>
+      <w:lvlText w:val="%4."/>
+      <w:lvlJc w:val="left"/>
+      <w:pPr>
+        <w:ind w:left="4320" w:hanging="360"/>
+      </w:pPr>
+    </w:lvl>
+    <w:lvl w:ilvl="4" w:tplc="04090019" w:tentative="1">
+      <w:start w:val="1"/>
+      <w:numFmt w:val="lowerLetter"/>
+      <w:lvlText w:val="%5."/>
+      <w:lvlJc w:val="left"/>
+      <w:pPr>
+        <w:ind w:left="5040" w:hanging="360"/>
+      </w:pPr>
+    </w:lvl>
+    <w:lvl w:ilvl="5" w:tplc="0409001B" w:tentative="1">
+      <w:start w:val="1"/>
+      <w:numFmt w:val="lowerRoman"/>
+      <w:lvlText w:val="%6."/>
+      <w:lvlJc w:val="right"/>
+      <w:pPr>
+        <w:ind w:left="5760" w:hanging="180"/>
+      </w:pPr>
+    </w:lvl>
+    <w:lvl w:ilvl="6" w:tplc="0409000F" w:tentative="1">
+      <w:start w:val="1"/>
+      <w:numFmt w:val="decimal"/>
+      <w:lvlText w:val="%7."/>
+      <w:lvlJc w:val="left"/>
+      <w:pPr>
+        <w:ind w:left="6480" w:hanging="360"/>
+      </w:pPr>
+    </w:lvl>
+    <w:lvl w:ilvl="7" w:tplc="04090019" w:tentative="1">
+      <w:start w:val="1"/>
+      <w:numFmt w:val="lowerLetter"/>
+      <w:lvlText w:val="%8."/>
+      <w:lvlJc w:val="left"/>
+      <w:pPr>
+        <w:ind w:left="7200" w:hanging="360"/>
+      </w:pPr>
+    </w:lvl>
+    <w:lvl w:ilvl="8" w:tplc="0409001B" w:tentative="1">
+      <w:start w:val="1"/>
+      <w:numFmt w:val="lowerRoman"/>
+      <w:lvlText w:val="%9."/>
+      <w:lvlJc w:val="right"/>
+      <w:pPr>
+        <w:ind w:left="7920" w:hanging="180"/>
+      </w:pPr>
+    </w:lvl>
+  </w:abstractNum>
+  <w:abstractNum w:abstractNumId="2" w15:restartNumberingAfterBreak="0">
+    <w:nsid w:val="253A6398"/>
+    <w:multiLevelType w:val="hybridMultilevel"/>
+    <w:tmpl w:val="3A202F5E"/>
+    <w:lvl w:ilvl="0" w:tplc="01D6D81C">
+      <w:start w:val="1"/>
+      <w:numFmt w:val="decimal"/>
+      <w:lvlText w:val="%1."/>
+      <w:lvlJc w:val="left"/>
+      <w:pPr>
+        <w:ind w:left="1080" w:hanging="360"/>
+      </w:pPr>
+      <w:rPr>
+        <w:rFonts w:hint="default"/>
+      </w:rPr>
+    </w:lvl>
+    <w:lvl w:ilvl="1" w:tplc="04090019">
+      <w:start w:val="1"/>
+      <w:numFmt w:val="lowerLetter"/>
+      <w:lvlText w:val="%2."/>
+      <w:lvlJc w:val="left"/>
+      <w:pPr>
+        <w:ind w:left="1800" w:hanging="360"/>
+      </w:pPr>
+    </w:lvl>
+    <w:lvl w:ilvl="2" w:tplc="0409001B" w:tentative="1">
+      <w:start w:val="1"/>
+      <w:numFmt w:val="lowerRoman"/>
+      <w:lvlText w:val="%3."/>
+      <w:lvlJc w:val="right"/>
+      <w:pPr>
+        <w:ind w:left="2520" w:hanging="180"/>
+      </w:pPr>
+    </w:lvl>
+    <w:lvl w:ilvl="3" w:tplc="0409000F" w:tentative="1">
+      <w:start w:val="1"/>
+      <w:numFmt w:val="decimal"/>
+      <w:lvlText w:val="%4."/>
+      <w:lvlJc w:val="left"/>
+      <w:pPr>
+        <w:ind w:left="3240" w:hanging="360"/>
+      </w:pPr>
+    </w:lvl>
+    <w:lvl w:ilvl="4" w:tplc="04090019" w:tentative="1">
+      <w:start w:val="1"/>
+      <w:numFmt w:val="lowerLetter"/>
+      <w:lvlText w:val="%5."/>
+      <w:lvlJc w:val="left"/>
+      <w:pPr>
+        <w:ind w:left="3960" w:hanging="360"/>
+      </w:pPr>
+    </w:lvl>
+    <w:lvl w:ilvl="5" w:tplc="0409001B" w:tentative="1">
+      <w:start w:val="1"/>
+      <w:numFmt w:val="lowerRoman"/>
+      <w:lvlText w:val="%6."/>
+      <w:lvlJc w:val="right"/>
+      <w:pPr>
+        <w:ind w:left="4680" w:hanging="180"/>
+      </w:pPr>
+    </w:lvl>
+    <w:lvl w:ilvl="6" w:tplc="0409000F" w:tentative="1">
+      <w:start w:val="1"/>
+      <w:numFmt w:val="decimal"/>
+      <w:lvlText w:val="%7."/>
+      <w:lvlJc w:val="left"/>
+      <w:pPr>
+        <w:ind w:left="5400" w:hanging="360"/>
+      </w:pPr>
+    </w:lvl>
+    <w:lvl w:ilvl="7" w:tplc="04090019" w:tentative="1">
+      <w:start w:val="1"/>
+      <w:numFmt w:val="lowerLetter"/>
+      <w:lvlText w:val="%8."/>
+      <w:lvlJc w:val="left"/>
+      <w:pPr>
+        <w:ind w:left="6120" w:hanging="360"/>
+      </w:pPr>
+    </w:lvl>
+    <w:lvl w:ilvl="8" w:tplc="0409001B" w:tentative="1">
+      <w:start w:val="1"/>
+      <w:numFmt w:val="lowerRoman"/>
+      <w:lvlText w:val="%9."/>
+      <w:lvlJc w:val="right"/>
+      <w:pPr>
+        <w:ind w:left="6840" w:hanging="180"/>
+      </w:pPr>
+    </w:lvl>
+  </w:abstractNum>
+  <w:abstractNum w:abstractNumId="3" w15:restartNumberingAfterBreak="0">
     <w:nsid w:val="2CDE695D"/>
     <w:multiLevelType w:val="hybridMultilevel"/>
     <w:tmpl w:val="B3647C3C"/>
@@ -831,11 +1073,133 @@
       </w:pPr>
     </w:lvl>
   </w:abstractNum>
+  <w:abstractNum w:abstractNumId="4" w15:restartNumberingAfterBreak="0">
+    <w:nsid w:val="5FAA5397"/>
+    <w:multiLevelType w:val="hybridMultilevel"/>
+    <w:tmpl w:val="0498B9AC"/>
+    <w:lvl w:ilvl="0" w:tplc="04090001">
+      <w:start w:val="1"/>
+      <w:numFmt w:val="bullet"/>
+      <w:lvlText w:val=""/>
+      <w:lvlJc w:val="left"/>
+      <w:pPr>
+        <w:ind w:left="1440" w:hanging="360"/>
+      </w:pPr>
+      <w:rPr>
+        <w:rFonts w:ascii="Symbol" w:hAnsi="Symbol" w:hint="default"/>
+      </w:rPr>
+    </w:lvl>
+    <w:lvl w:ilvl="1" w:tplc="04090003" w:tentative="1">
+      <w:start w:val="1"/>
+      <w:numFmt w:val="bullet"/>
+      <w:lvlText w:val="o"/>
+      <w:lvlJc w:val="left"/>
+      <w:pPr>
+        <w:ind w:left="2160" w:hanging="360"/>
+      </w:pPr>
+      <w:rPr>
+        <w:rFonts w:ascii="Courier New" w:hAnsi="Courier New" w:cs="Courier New" w:hint="default"/>
+      </w:rPr>
+    </w:lvl>
+    <w:lvl w:ilvl="2" w:tplc="04090005" w:tentative="1">
+      <w:start w:val="1"/>
+      <w:numFmt w:val="bullet"/>
+      <w:lvlText w:val=""/>
+      <w:lvlJc w:val="left"/>
+      <w:pPr>
+        <w:ind w:left="2880" w:hanging="360"/>
+      </w:pPr>
+      <w:rPr>
+        <w:rFonts w:ascii="Wingdings" w:hAnsi="Wingdings" w:hint="default"/>
+      </w:rPr>
+    </w:lvl>
+    <w:lvl w:ilvl="3" w:tplc="04090001" w:tentative="1">
+      <w:start w:val="1"/>
+      <w:numFmt w:val="bullet"/>
+      <w:lvlText w:val=""/>
+      <w:lvlJc w:val="left"/>
+      <w:pPr>
+        <w:ind w:left="3600" w:hanging="360"/>
+      </w:pPr>
+      <w:rPr>
+        <w:rFonts w:ascii="Symbol" w:hAnsi="Symbol" w:hint="default"/>
+      </w:rPr>
+    </w:lvl>
+    <w:lvl w:ilvl="4" w:tplc="04090003" w:tentative="1">
+      <w:start w:val="1"/>
+      <w:numFmt w:val="bullet"/>
+      <w:lvlText w:val="o"/>
+      <w:lvlJc w:val="left"/>
+      <w:pPr>
+        <w:ind w:left="4320" w:hanging="360"/>
+      </w:pPr>
+      <w:rPr>
+        <w:rFonts w:ascii="Courier New" w:hAnsi="Courier New" w:cs="Courier New" w:hint="default"/>
+      </w:rPr>
+    </w:lvl>
+    <w:lvl w:ilvl="5" w:tplc="04090005" w:tentative="1">
+      <w:start w:val="1"/>
+      <w:numFmt w:val="bullet"/>
+      <w:lvlText w:val=""/>
+      <w:lvlJc w:val="left"/>
+      <w:pPr>
+        <w:ind w:left="5040" w:hanging="360"/>
+      </w:pPr>
+      <w:rPr>
+        <w:rFonts w:ascii="Wingdings" w:hAnsi="Wingdings" w:hint="default"/>
+      </w:rPr>
+    </w:lvl>
+    <w:lvl w:ilvl="6" w:tplc="04090001" w:tentative="1">
+      <w:start w:val="1"/>
+      <w:numFmt w:val="bullet"/>
+      <w:lvlText w:val=""/>
+      <w:lvlJc w:val="left"/>
+      <w:pPr>
+        <w:ind w:left="5760" w:hanging="360"/>
+      </w:pPr>
+      <w:rPr>
+        <w:rFonts w:ascii="Symbol" w:hAnsi="Symbol" w:hint="default"/>
+      </w:rPr>
+    </w:lvl>
+    <w:lvl w:ilvl="7" w:tplc="04090003" w:tentative="1">
+      <w:start w:val="1"/>
+      <w:numFmt w:val="bullet"/>
+      <w:lvlText w:val="o"/>
+      <w:lvlJc w:val="left"/>
+      <w:pPr>
+        <w:ind w:left="6480" w:hanging="360"/>
+      </w:pPr>
+      <w:rPr>
+        <w:rFonts w:ascii="Courier New" w:hAnsi="Courier New" w:cs="Courier New" w:hint="default"/>
+      </w:rPr>
+    </w:lvl>
+    <w:lvl w:ilvl="8" w:tplc="04090005" w:tentative="1">
+      <w:start w:val="1"/>
+      <w:numFmt w:val="bullet"/>
+      <w:lvlText w:val=""/>
+      <w:lvlJc w:val="left"/>
+      <w:pPr>
+        <w:ind w:left="7200" w:hanging="360"/>
+      </w:pPr>
+      <w:rPr>
+        <w:rFonts w:ascii="Wingdings" w:hAnsi="Wingdings" w:hint="default"/>
+      </w:rPr>
+    </w:lvl>
+  </w:abstractNum>
   <w:num w:numId="1" w16cid:durableId="2142261297">
-    <w:abstractNumId w:val="1"/>
+    <w:abstractNumId w:val="3"/>
   </w:num>
   <w:num w:numId="2" w16cid:durableId="105463364">
     <w:abstractNumId w:val="0"/>
+  </w:num>
+  <w:num w:numId="3" w16cid:durableId="654646492">
+    <w:abstractNumId w:val="4"/>
+  </w:num>
+  <w:num w:numId="4" w16cid:durableId="2124571234">
+    <w:abstractNumId w:val="1"/>
+  </w:num>
+  <w:num w:numId="5" w16cid:durableId="732317283">
+    <w:abstractNumId w:val="2"/>
   </w:num>
 </w:numbering>
 </file>

</xml_diff>

<commit_message>
Adicionei os design patterns de strategy e factory para melhorar a divisão de classes de personagem e para que cada um possa ter habilidades unicas de forma eficiente.
</commit_message>
<xml_diff>
--- a/Kokku Documentation.docx
+++ b/Kokku Documentation.docx
@@ -65,7 +65,15 @@
         </w:numPr>
       </w:pPr>
       <w:r>
-        <w:t>Duplicated gridbox property fixed, removed one of them and fixed the missing Types class reference.</w:t>
+        <w:t xml:space="preserve">Duplicated </w:t>
+      </w:r>
+      <w:proofErr w:type="spellStart"/>
+      <w:r>
+        <w:t>gridbox</w:t>
+      </w:r>
+      <w:proofErr w:type="spellEnd"/>
+      <w:r>
+        <w:t xml:space="preserve"> property fixed, removed one of them and fixed the missing Types class reference.</w:t>
       </w:r>
     </w:p>
     <w:p>
@@ -133,7 +141,15 @@
         </w:r>
       </w:hyperlink>
       <w:r>
-        <w:t xml:space="preserve"> to make the code refactor to camelCase and snake_case.</w:t>
+        <w:t xml:space="preserve"> to make the code refactor to camelCase and </w:t>
+      </w:r>
+      <w:proofErr w:type="spellStart"/>
+      <w:r>
+        <w:t>snake_case</w:t>
+      </w:r>
+      <w:proofErr w:type="spellEnd"/>
+      <w:r>
+        <w:t>.</w:t>
       </w:r>
     </w:p>
     <w:p>
@@ -208,8 +224,13 @@
           <w:numId w:val="1"/>
         </w:numPr>
       </w:pPr>
-      <w:r>
-        <w:t>BattfleField class was misspelled, the right name should be Battlefield.</w:t>
+      <w:proofErr w:type="spellStart"/>
+      <w:r>
+        <w:t>BattfleField</w:t>
+      </w:r>
+      <w:proofErr w:type="spellEnd"/>
+      <w:r>
+        <w:t xml:space="preserve"> class was misspelled, the right name should be Battlefield.</w:t>
       </w:r>
     </w:p>
     <w:p>
@@ -268,7 +289,15 @@
         </w:numPr>
       </w:pPr>
       <w:r>
-        <w:t>The character function TakeDamage was receiving a variable that was not being used, I fixed the issue by using that variable as the value of damage the player will be inflicted.</w:t>
+        <w:t xml:space="preserve">The character function </w:t>
+      </w:r>
+      <w:proofErr w:type="spellStart"/>
+      <w:r>
+        <w:t>TakeDamage</w:t>
+      </w:r>
+      <w:proofErr w:type="spellEnd"/>
+      <w:r>
+        <w:t xml:space="preserve"> was receiving a variable that was not being used, I fixed the issue by using that variable as the value of damage the player will be inflicted.</w:t>
       </w:r>
     </w:p>
     <w:p>
@@ -435,7 +464,15 @@
         <w:t>were</w:t>
       </w:r>
       <w:r>
-        <w:t xml:space="preserve"> many functions that could be simplified and deleted, the allocate enemy character and allocate player character on battlefield were deleted and I created a AlocatePlayer, this made the code </w:t>
+        <w:t xml:space="preserve"> many functions that could be simplified and deleted, the allocate enemy character and allocate player character on battlefield were deleted and I created a </w:t>
+      </w:r>
+      <w:proofErr w:type="spellStart"/>
+      <w:r>
+        <w:t>AlocatePlayer</w:t>
+      </w:r>
+      <w:proofErr w:type="spellEnd"/>
+      <w:r>
+        <w:t xml:space="preserve">, this made the code </w:t>
       </w:r>
       <w:r>
         <w:t>cleaner,</w:t>
@@ -652,7 +689,15 @@
       </w:pPr>
       <w:r>
         <w:lastRenderedPageBreak/>
-        <w:t>I added the enum to the character class as it is something related to this class.</w:t>
+        <w:t xml:space="preserve">I added the </w:t>
+      </w:r>
+      <w:proofErr w:type="spellStart"/>
+      <w:r>
+        <w:t>enum</w:t>
+      </w:r>
+      <w:proofErr w:type="spellEnd"/>
+      <w:r>
+        <w:t xml:space="preserve"> to the character class as it is something related to this class.</w:t>
       </w:r>
     </w:p>
     <w:p>
@@ -664,7 +709,25 @@
         </w:numPr>
       </w:pPr>
       <w:r>
-        <w:t>I am also planning on implementing the strategy pattern to create each character, I want to use the Character class as an interface where we define the properties and methods that should be implemented by the child classes, in this case one for each character class. This way I could make each class really unique and interesting while making all interchangeable.</w:t>
+        <w:t xml:space="preserve">I am also planning on implementing the strategy pattern to create each character, I want to use the Character class as an interface where we define the properties and methods that should be implemented by the child classes, in this case one for each character class. This way I could make each class </w:t>
+      </w:r>
+      <w:r>
+        <w:t>unique</w:t>
+      </w:r>
+      <w:r>
+        <w:t xml:space="preserve"> and interesting while making all interchangeable.</w:t>
+      </w:r>
+    </w:p>
+    <w:p>
+      <w:pPr>
+        <w:pStyle w:val="ListParagraph"/>
+        <w:numPr>
+          <w:ilvl w:val="1"/>
+          <w:numId w:val="5"/>
+        </w:numPr>
+      </w:pPr>
+      <w:r>
+        <w:t>I implemented a factory method to create character so we can centralize the creation and have a more streamlined process.</w:t>
       </w:r>
     </w:p>
     <w:p>

</xml_diff>

<commit_message>
Organização geral do código
</commit_message>
<xml_diff>
--- a/Kokku Documentation.docx
+++ b/Kokku Documentation.docx
@@ -376,13 +376,21 @@
         </w:numPr>
       </w:pPr>
       <w:r>
-        <w:t>That is also valid for the Create Character and create enemy character, also both o</w:t>
+        <w:t xml:space="preserve">That is also valid for the Create Character and create enemy character, also </w:t>
+      </w:r>
+      <w:proofErr w:type="gramStart"/>
+      <w:r>
+        <w:t>both o</w:t>
       </w:r>
       <w:r>
         <w:t>f</w:t>
       </w:r>
       <w:r>
-        <w:t xml:space="preserve"> them will be refactored in a create player function se we can re-use the same function every time.</w:t>
+        <w:t xml:space="preserve"> them</w:t>
+      </w:r>
+      <w:proofErr w:type="gramEnd"/>
+      <w:r>
+        <w:t xml:space="preserve"> will be refactored in a create player function se we can re-use the same function every time.</w:t>
       </w:r>
     </w:p>
     <w:p>
@@ -676,7 +684,15 @@
         </w:numPr>
       </w:pPr>
       <w:r>
-        <w:t>I divided the move function, so we have a easier time making changes on movement.</w:t>
+        <w:t xml:space="preserve">I divided the move function, so we have </w:t>
+      </w:r>
+      <w:proofErr w:type="gramStart"/>
+      <w:r>
+        <w:t>a</w:t>
+      </w:r>
+      <w:proofErr w:type="gramEnd"/>
+      <w:r>
+        <w:t xml:space="preserve"> easier time making changes on movement.</w:t>
       </w:r>
     </w:p>
     <w:p>
@@ -709,7 +725,19 @@
         </w:numPr>
       </w:pPr>
       <w:r>
-        <w:t xml:space="preserve">I am also planning on implementing the strategy pattern to create each character, I want to use the Character class as an interface where we define the properties and methods that should be implemented by the child classes, in this case one for each character class. This way I could make each class </w:t>
+        <w:t>I am also planning on implementing the strategy pattern to create each character, I want to use the Character class as a</w:t>
+      </w:r>
+      <w:r>
+        <w:t xml:space="preserve"> base class</w:t>
+      </w:r>
+      <w:r>
+        <w:t xml:space="preserve"> where we define the properties and methods that should be </w:t>
+      </w:r>
+      <w:r>
+        <w:t>inherited</w:t>
+      </w:r>
+      <w:r>
+        <w:t xml:space="preserve"> by the child classes, in this case one for each character class. This way I could make each class </w:t>
       </w:r>
       <w:r>
         <w:t>unique</w:t>
@@ -727,8 +755,267 @@
         </w:numPr>
       </w:pPr>
       <w:r>
-        <w:t>I implemented a factory method to create character so we can centralize the creation and have a more streamlined process.</w:t>
-      </w:r>
+        <w:t>I implemented a factory method to create character so we can centralize the creation and have a more streamlined process</w:t>
+      </w:r>
+      <w:r>
+        <w:t xml:space="preserve">, that enable us to define each class with </w:t>
+      </w:r>
+      <w:r>
+        <w:t>distinct abilities.</w:t>
+      </w:r>
+    </w:p>
+    <w:p>
+      <w:pPr>
+        <w:pStyle w:val="ListParagraph"/>
+        <w:numPr>
+          <w:ilvl w:val="1"/>
+          <w:numId w:val="5"/>
+        </w:numPr>
+      </w:pPr>
+      <w:r>
+        <w:t>Archer class implements multiple attacks</w:t>
+      </w:r>
+    </w:p>
+    <w:p>
+      <w:pPr>
+        <w:pStyle w:val="ListParagraph"/>
+        <w:numPr>
+          <w:ilvl w:val="1"/>
+          <w:numId w:val="5"/>
+        </w:numPr>
+      </w:pPr>
+      <w:r>
+        <w:t>Cleric implements healing ability</w:t>
+      </w:r>
+    </w:p>
+    <w:p>
+      <w:pPr>
+        <w:pStyle w:val="ListParagraph"/>
+        <w:numPr>
+          <w:ilvl w:val="1"/>
+          <w:numId w:val="5"/>
+        </w:numPr>
+      </w:pPr>
+      <w:r>
+        <w:t>Paladin can Defend attacks</w:t>
+      </w:r>
+    </w:p>
+    <w:p>
+      <w:pPr>
+        <w:pStyle w:val="ListParagraph"/>
+        <w:numPr>
+          <w:ilvl w:val="1"/>
+          <w:numId w:val="5"/>
+        </w:numPr>
+      </w:pPr>
+      <w:r>
+        <w:t>Warrior can dead double damage</w:t>
+      </w:r>
+    </w:p>
+    <w:p>
+      <w:pPr>
+        <w:pStyle w:val="ListParagraph"/>
+        <w:ind w:left="1800"/>
+      </w:pPr>
+    </w:p>
+    <w:p>
+      <w:pPr>
+        <w:pStyle w:val="ListParagraph"/>
+        <w:numPr>
+          <w:ilvl w:val="0"/>
+          <w:numId w:val="5"/>
+        </w:numPr>
+      </w:pPr>
+      <w:r>
+        <w:t>The Battlefield class:</w:t>
+      </w:r>
+    </w:p>
+    <w:p>
+      <w:pPr>
+        <w:pStyle w:val="ListParagraph"/>
+        <w:numPr>
+          <w:ilvl w:val="1"/>
+          <w:numId w:val="5"/>
+        </w:numPr>
+      </w:pPr>
+      <w:r>
+        <w:t xml:space="preserve">I removed a </w:t>
+      </w:r>
+      <w:r>
+        <w:t>lot of</w:t>
+      </w:r>
+      <w:r>
+        <w:t xml:space="preserve"> things that are no related to the battlefield, player creation is a responsibility of our factory now, and not of the battlefield.</w:t>
+      </w:r>
+    </w:p>
+    <w:p>
+      <w:pPr>
+        <w:pStyle w:val="ListParagraph"/>
+        <w:numPr>
+          <w:ilvl w:val="1"/>
+          <w:numId w:val="5"/>
+        </w:numPr>
+      </w:pPr>
+      <w:r>
+        <w:t>Removed the turn handling from the class and created a class responsible for handling everything.</w:t>
+      </w:r>
+    </w:p>
+    <w:p>
+      <w:pPr>
+        <w:pStyle w:val="ListParagraph"/>
+        <w:numPr>
+          <w:ilvl w:val="1"/>
+          <w:numId w:val="5"/>
+        </w:numPr>
+      </w:pPr>
+      <w:r>
+        <w:t>Made the methods of the class reusable, we don’t need to have distinct methods for player and enemy, we can create a streamlined method that can attend both.</w:t>
+      </w:r>
+    </w:p>
+    <w:p>
+      <w:pPr>
+        <w:pStyle w:val="ListParagraph"/>
+        <w:numPr>
+          <w:ilvl w:val="1"/>
+          <w:numId w:val="5"/>
+        </w:numPr>
+      </w:pPr>
+      <w:r>
+        <w:t xml:space="preserve">Removed the </w:t>
+      </w:r>
+      <w:proofErr w:type="spellStart"/>
+      <w:r>
+        <w:t>getRandomint</w:t>
+      </w:r>
+      <w:proofErr w:type="spellEnd"/>
+      <w:r>
+        <w:t xml:space="preserve"> method and created a class for it.</w:t>
+      </w:r>
+    </w:p>
+    <w:p>
+      <w:pPr>
+        <w:pStyle w:val="ListParagraph"/>
+        <w:numPr>
+          <w:ilvl w:val="1"/>
+          <w:numId w:val="5"/>
+        </w:numPr>
+      </w:pPr>
+      <w:r>
+        <w:t>Completely refactored the .</w:t>
+      </w:r>
+      <w:proofErr w:type="spellStart"/>
+      <w:r>
+        <w:t>cpp</w:t>
+      </w:r>
+      <w:proofErr w:type="spellEnd"/>
+      <w:r>
+        <w:t>, removed everything related to character creation and refactored methods to be more efficient.</w:t>
+      </w:r>
+    </w:p>
+    <w:p>
+      <w:pPr>
+        <w:pStyle w:val="ListParagraph"/>
+        <w:ind w:left="1800"/>
+      </w:pPr>
+    </w:p>
+    <w:p>
+      <w:pPr>
+        <w:pStyle w:val="ListParagraph"/>
+        <w:numPr>
+          <w:ilvl w:val="0"/>
+          <w:numId w:val="5"/>
+        </w:numPr>
+      </w:pPr>
+      <w:r>
+        <w:t>The Grid Class:</w:t>
+      </w:r>
+    </w:p>
+    <w:p>
+      <w:pPr>
+        <w:pStyle w:val="ListParagraph"/>
+        <w:numPr>
+          <w:ilvl w:val="1"/>
+          <w:numId w:val="5"/>
+        </w:numPr>
+      </w:pPr>
+      <w:r>
+        <w:t>Removed unnecessary code</w:t>
+      </w:r>
+      <w:r>
+        <w:t>.</w:t>
+      </w:r>
+    </w:p>
+    <w:p>
+      <w:pPr>
+        <w:pStyle w:val="ListParagraph"/>
+        <w:numPr>
+          <w:ilvl w:val="1"/>
+          <w:numId w:val="5"/>
+        </w:numPr>
+      </w:pPr>
+      <w:r>
+        <w:t>Moved functions related to the battlefield class to the battlefield class</w:t>
+      </w:r>
+    </w:p>
+    <w:p>
+      <w:pPr>
+        <w:pStyle w:val="ListParagraph"/>
+        <w:ind w:left="1080"/>
+      </w:pPr>
+    </w:p>
+    <w:p>
+      <w:pPr>
+        <w:pStyle w:val="ListParagraph"/>
+        <w:numPr>
+          <w:ilvl w:val="0"/>
+          <w:numId w:val="5"/>
+        </w:numPr>
+      </w:pPr>
+      <w:r>
+        <w:t>The turn handler class</w:t>
+      </w:r>
+    </w:p>
+    <w:p>
+      <w:pPr>
+        <w:pStyle w:val="ListParagraph"/>
+        <w:numPr>
+          <w:ilvl w:val="1"/>
+          <w:numId w:val="5"/>
+        </w:numPr>
+      </w:pPr>
+      <w:r>
+        <w:t>I created this class so we can better deal with all the steps to start out game.</w:t>
+      </w:r>
+    </w:p>
+    <w:p>
+      <w:pPr>
+        <w:pStyle w:val="ListParagraph"/>
+        <w:numPr>
+          <w:ilvl w:val="1"/>
+          <w:numId w:val="5"/>
+        </w:numPr>
+      </w:pPr>
+      <w:r>
+        <w:t>It is responsible for initializing everything and maintain the flow of gameplay.</w:t>
+      </w:r>
+    </w:p>
+    <w:p>
+      <w:pPr>
+        <w:pStyle w:val="ListParagraph"/>
+        <w:ind w:left="1800"/>
+      </w:pPr>
+    </w:p>
+    <w:p>
+      <w:pPr>
+        <w:pStyle w:val="ListParagraph"/>
+        <w:ind w:left="1800"/>
+      </w:pPr>
+    </w:p>
+    <w:p>
+      <w:pPr>
+        <w:pStyle w:val="ListParagraph"/>
+        <w:ind w:left="2520"/>
+      </w:pPr>
     </w:p>
     <w:p>
       <w:pPr>
@@ -986,7 +1273,7 @@
         <w:ind w:left="1800" w:hanging="360"/>
       </w:pPr>
     </w:lvl>
-    <w:lvl w:ilvl="2" w:tplc="0409001B" w:tentative="1">
+    <w:lvl w:ilvl="2" w:tplc="0409001B">
       <w:start w:val="1"/>
       <w:numFmt w:val="lowerRoman"/>
       <w:lvlText w:val="%3."/>

</xml_diff>